<commit_message>
A great bunch of tidy-ups as requested by Tanya & David, plus the start of putting some pix onto the site
</commit_message>
<xml_diff>
--- a/hhs-docs/Comments on new webpage.docx
+++ b/hhs-docs/Comments on new webpage.docx
@@ -621,12 +621,14 @@
       <w:pPr>
         <w:rPr>
           <w:rFonts w:ascii="Times New Roman" w:eastAsia="Times New Roman" w:hAnsi="Times New Roman" w:cs="Times New Roman"/>
-          <w:lang w:eastAsia="en-GB"/>
-        </w:rPr>
-      </w:pPr>
-      <w:r>
-        <w:rPr>
-          <w:rFonts w:ascii="Roboto" w:eastAsia="Times New Roman" w:hAnsi="Roboto" w:cs="Times New Roman"/>
+          <w:strike/>
+          <w:lang w:eastAsia="en-GB"/>
+        </w:rPr>
+      </w:pPr>
+      <w:r>
+        <w:rPr>
+          <w:rFonts w:ascii="Roboto" w:eastAsia="Times New Roman" w:hAnsi="Roboto" w:cs="Times New Roman"/>
+          <w:strike/>
           <w:color w:val="3D4144"/>
           <w:sz w:val="27"/>
           <w:szCs w:val="27"/>
@@ -639,6 +641,7 @@
       <w:r>
         <w:rPr>
           <w:rFonts w:ascii="Roboto" w:eastAsia="Times New Roman" w:hAnsi="Roboto" w:cs="Times New Roman"/>
+          <w:strike/>
           <w:color w:val="3D4144"/>
           <w:sz w:val="27"/>
           <w:szCs w:val="27"/>
@@ -651,6 +654,7 @@
       <w:r>
         <w:rPr>
           <w:rFonts w:ascii="Roboto" w:eastAsia="Times New Roman" w:hAnsi="Roboto" w:cs="Times New Roman"/>
+          <w:strike/>
           <w:color w:val="3D4144"/>
           <w:sz w:val="27"/>
           <w:szCs w:val="27"/>
@@ -660,7 +664,13 @@
         <w:t xml:space="preserve"> members enjoy working quietly </w:t>
       </w:r>
     </w:p>
-    <w:p/>
+    <w:p>
+      <w:pPr>
+        <w:rPr>
+          <w:strike/>
+        </w:rPr>
+      </w:pPr>
+    </w:p>
     <w:p>
       <w:pPr>
         <w:shd w:val="clear" w:color="auto" w:fill="FFFFFF"/>
@@ -730,14 +740,16 @@
       <w:pPr>
         <w:rPr>
           <w:rFonts w:ascii="Times New Roman" w:eastAsia="Times New Roman" w:hAnsi="Times New Roman" w:cs="Times New Roman"/>
-          <w:lang w:eastAsia="en-GB"/>
-        </w:rPr>
-      </w:pPr>
-      <w:r>
-        <w:rPr>
-          <w:rFonts w:ascii="Roboto" w:eastAsia="Times New Roman" w:hAnsi="Roboto" w:cs="Times New Roman"/>
-          <w:b/>
-          <w:bCs/>
+          <w:strike/>
+          <w:lang w:eastAsia="en-GB"/>
+        </w:rPr>
+      </w:pPr>
+      <w:r>
+        <w:rPr>
+          <w:rFonts w:ascii="Roboto" w:eastAsia="Times New Roman" w:hAnsi="Roboto" w:cs="Times New Roman"/>
+          <w:b/>
+          <w:bCs/>
+          <w:strike/>
           <w:color w:val="3D4144"/>
           <w:sz w:val="27"/>
           <w:szCs w:val="27"/>
@@ -749,6 +761,7 @@
       <w:r>
         <w:rPr>
           <w:rFonts w:ascii="Roboto" w:eastAsia="Times New Roman" w:hAnsi="Roboto" w:cs="Times New Roman"/>
+          <w:strike/>
           <w:color w:val="3D4144"/>
           <w:sz w:val="27"/>
           <w:szCs w:val="27"/>
@@ -759,6 +772,7 @@
       <w:r>
         <w:rPr>
           <w:rFonts w:ascii="Roboto" w:eastAsia="Times New Roman" w:hAnsi="Roboto" w:cs="Times New Roman"/>
+          <w:strike/>
           <w:color w:val="3D4144"/>
           <w:sz w:val="27"/>
           <w:szCs w:val="27"/>
@@ -771,6 +785,7 @@
       <w:r>
         <w:rPr>
           <w:rFonts w:ascii="Roboto" w:eastAsia="Times New Roman" w:hAnsi="Roboto" w:cs="Times New Roman"/>
+          <w:strike/>
           <w:color w:val="3D4144"/>
           <w:sz w:val="27"/>
           <w:szCs w:val="27"/>
@@ -783,6 +798,7 @@
       <w:r>
         <w:rPr>
           <w:rFonts w:ascii="Roboto" w:eastAsia="Times New Roman" w:hAnsi="Roboto" w:cs="Times New Roman"/>
+          <w:strike/>
           <w:color w:val="3D4144"/>
           <w:sz w:val="27"/>
           <w:szCs w:val="27"/>
@@ -795,6 +811,7 @@
       <w:r>
         <w:rPr>
           <w:rFonts w:ascii="Roboto" w:eastAsia="Times New Roman" w:hAnsi="Roboto" w:cs="Times New Roman"/>
+          <w:strike/>
           <w:color w:val="3D4144"/>
           <w:sz w:val="27"/>
           <w:szCs w:val="27"/>
@@ -807,6 +824,7 @@
       <w:r>
         <w:rPr>
           <w:rFonts w:ascii="Roboto" w:eastAsia="Times New Roman" w:hAnsi="Roboto" w:cs="Times New Roman"/>
+          <w:strike/>
           <w:color w:val="3D4144"/>
           <w:sz w:val="27"/>
           <w:szCs w:val="27"/>
@@ -819,6 +837,7 @@
       <w:r>
         <w:rPr>
           <w:rFonts w:ascii="Roboto" w:eastAsia="Times New Roman" w:hAnsi="Roboto" w:cs="Times New Roman"/>
+          <w:strike/>
           <w:color w:val="3D4144"/>
           <w:sz w:val="27"/>
           <w:szCs w:val="27"/>
@@ -831,6 +850,7 @@
       <w:r>
         <w:rPr>
           <w:rFonts w:ascii="Roboto" w:eastAsia="Times New Roman" w:hAnsi="Roboto" w:cs="Times New Roman"/>
+          <w:strike/>
           <w:color w:val="3D4144"/>
           <w:sz w:val="27"/>
           <w:szCs w:val="27"/>
@@ -843,6 +863,7 @@
         <w:r>
           <w:rPr>
             <w:rFonts w:ascii="Roboto" w:eastAsia="Times New Roman" w:hAnsi="Roboto" w:cs="Times New Roman"/>
+            <w:strike/>
             <w:color w:val="2F7D95"/>
             <w:sz w:val="27"/>
             <w:szCs w:val="27"/>
@@ -914,6 +935,7 @@
       <w:pPr>
         <w:rPr>
           <w:rFonts w:ascii="Times New Roman" w:eastAsia="Times New Roman" w:hAnsi="Times New Roman" w:cs="Times New Roman"/>
+          <w:strike/>
           <w:lang w:eastAsia="en-GB"/>
         </w:rPr>
       </w:pPr>
@@ -939,36 +961,14 @@
       <w:r>
         <w:rPr>
           <w:rFonts w:ascii="Roboto" w:eastAsia="Times New Roman" w:hAnsi="Roboto" w:cs="Times New Roman"/>
-          <w:color w:val="3D4144"/>
-          <w:sz w:val="27"/>
-          <w:szCs w:val="27"/>
-          <w:shd w:val="clear" w:color="auto" w:fill="FFFFFF"/>
-          <w:lang w:eastAsia="en-GB"/>
-        </w:rPr>
-        <w:t xml:space="preserve">Taught by </w:t>
-      </w:r>
-      <w:r>
-        <w:rPr>
-          <w:rFonts w:ascii="Roboto" w:eastAsia="Times New Roman" w:hAnsi="Roboto" w:cs="Times New Roman"/>
-          <w:strike/>
-          <w:color w:val="3D4144"/>
-          <w:sz w:val="27"/>
-          <w:szCs w:val="27"/>
-          <w:shd w:val="clear" w:color="auto" w:fill="FFFFFF"/>
-          <w:lang w:eastAsia="en-GB"/>
-        </w:rPr>
-        <w:t>three</w:t>
-      </w:r>
-      <w:r>
-        <w:rPr>
-          <w:rFonts w:ascii="Roboto" w:eastAsia="Times New Roman" w:hAnsi="Roboto" w:cs="Times New Roman"/>
-          <w:color w:val="3D4144"/>
-          <w:sz w:val="27"/>
-          <w:szCs w:val="27"/>
-          <w:shd w:val="clear" w:color="auto" w:fill="FFFFFF"/>
-          <w:lang w:eastAsia="en-GB"/>
-        </w:rPr>
-        <w:t xml:space="preserve"> of our most experienced members, this course covers all the basics of electronics.</w:t>
+          <w:strike/>
+          <w:color w:val="3D4144"/>
+          <w:sz w:val="27"/>
+          <w:szCs w:val="27"/>
+          <w:shd w:val="clear" w:color="auto" w:fill="FFFFFF"/>
+          <w:lang w:eastAsia="en-GB"/>
+        </w:rPr>
+        <w:t>Taught by three of our most experienced members, this course covers all the basics of electronics.</w:t>
       </w:r>
     </w:p>
     <w:p/>
@@ -995,6 +995,7 @@
       <w:pPr>
         <w:rPr>
           <w:rFonts w:ascii="Times New Roman" w:eastAsia="Times New Roman" w:hAnsi="Times New Roman" w:cs="Times New Roman"/>
+          <w:strike/>
           <w:lang w:eastAsia="en-GB"/>
         </w:rPr>
       </w:pPr>
@@ -1024,6 +1025,7 @@
       <w:r>
         <w:rPr>
           <w:rFonts w:ascii="Roboto" w:eastAsia="Times New Roman" w:hAnsi="Roboto" w:cs="Times New Roman"/>
+          <w:strike/>
           <w:color w:val="3D4144"/>
           <w:sz w:val="27"/>
           <w:szCs w:val="27"/>
@@ -1036,6 +1038,7 @@
       <w:r>
         <w:rPr>
           <w:rFonts w:ascii="Roboto" w:eastAsia="Times New Roman" w:hAnsi="Roboto" w:cs="Times New Roman"/>
+          <w:strike/>
           <w:color w:val="3D4144"/>
           <w:sz w:val="27"/>
           <w:szCs w:val="27"/>
@@ -1048,36 +1051,14 @@
       <w:r>
         <w:rPr>
           <w:rFonts w:ascii="Roboto" w:eastAsia="Times New Roman" w:hAnsi="Roboto" w:cs="Times New Roman"/>
-          <w:color w:val="3D4144"/>
-          <w:sz w:val="27"/>
-          <w:szCs w:val="27"/>
-          <w:shd w:val="clear" w:color="auto" w:fill="FFFFFF"/>
-          <w:lang w:eastAsia="en-GB"/>
-        </w:rPr>
-        <w:t xml:space="preserve"> Primitives and Boolean Operations (</w:t>
-      </w:r>
-      <w:r>
-        <w:rPr>
-          <w:rFonts w:ascii="Roboto" w:eastAsia="Times New Roman" w:hAnsi="Roboto" w:cs="Times New Roman"/>
-          <w:strike/>
-          <w:color w:val="3D4144"/>
-          <w:sz w:val="27"/>
-          <w:szCs w:val="27"/>
-          <w:shd w:val="clear" w:color="auto" w:fill="FFFFFF"/>
-          <w:lang w:eastAsia="en-GB"/>
-        </w:rPr>
-        <w:t>D</w:t>
-      </w:r>
-      <w:r>
-        <w:rPr>
-          <w:rFonts w:ascii="Roboto" w:eastAsia="Times New Roman" w:hAnsi="Roboto" w:cs="Times New Roman"/>
-          <w:color w:val="3D4144"/>
-          <w:sz w:val="27"/>
-          <w:szCs w:val="27"/>
-          <w:shd w:val="clear" w:color="auto" w:fill="FFFFFF"/>
-          <w:lang w:eastAsia="en-GB"/>
-        </w:rPr>
-        <w:t>on’t worry, we’ll explain this), </w:t>
+          <w:strike/>
+          <w:color w:val="3D4144"/>
+          <w:sz w:val="27"/>
+          <w:szCs w:val="27"/>
+          <w:shd w:val="clear" w:color="auto" w:fill="FFFFFF"/>
+          <w:lang w:eastAsia="en-GB"/>
+        </w:rPr>
+        <w:t xml:space="preserve"> Primitives and Boolean Operations (Don’t worry, we’ll explain this), </w:t>
       </w:r>
     </w:p>
     <w:p/>
@@ -1132,6 +1113,7 @@
       <w:pPr>
         <w:rPr>
           <w:rFonts w:ascii="Times New Roman" w:eastAsia="Times New Roman" w:hAnsi="Times New Roman" w:cs="Times New Roman"/>
+          <w:strike/>
           <w:lang w:eastAsia="en-GB"/>
         </w:rPr>
       </w:pPr>
@@ -1148,6 +1130,7 @@
       <w:r>
         <w:rPr>
           <w:rFonts w:ascii="Roboto" w:eastAsia="Times New Roman" w:hAnsi="Roboto" w:cs="Times New Roman"/>
+          <w:strike/>
           <w:color w:val="3D4144"/>
           <w:sz w:val="27"/>
           <w:szCs w:val="27"/>
@@ -1180,23 +1163,13 @@
           <w:shd w:val="clear" w:color="auto" w:fill="FFFFFF"/>
           <w:lang w:eastAsia="en-GB"/>
         </w:rPr>
-        <w:t xml:space="preserve"> </w:t>
-      </w:r>
-      <w:r>
-        <w:rPr>
-          <w:rFonts w:ascii="Roboto" w:eastAsia="Times New Roman" w:hAnsi="Roboto" w:cs="Times New Roman"/>
-          <w:color w:val="3D4144"/>
-          <w:sz w:val="27"/>
-          <w:szCs w:val="27"/>
-          <w:shd w:val="clear" w:color="auto" w:fill="FFFFFF"/>
-          <w:lang w:eastAsia="en-GB"/>
-        </w:rPr>
-        <w:t xml:space="preserve">of equipment is the CNC Mill. To operate </w:t>
+        <w:t xml:space="preserve"> of equipment is the CNC Mill. To operate </w:t>
       </w:r>
       <w:proofErr w:type="gramStart"/>
       <w:r>
         <w:rPr>
           <w:rFonts w:ascii="Roboto" w:eastAsia="Times New Roman" w:hAnsi="Roboto" w:cs="Times New Roman"/>
+          <w:strike/>
           <w:color w:val="3D4144"/>
           <w:sz w:val="27"/>
           <w:szCs w:val="27"/>
@@ -1209,6 +1182,7 @@
       <w:r>
         <w:rPr>
           <w:rFonts w:ascii="Roboto" w:eastAsia="Times New Roman" w:hAnsi="Roboto" w:cs="Times New Roman"/>
+          <w:strike/>
           <w:color w:val="3D4144"/>
           <w:sz w:val="27"/>
           <w:szCs w:val="27"/>
@@ -1221,6 +1195,7 @@
       <w:r>
         <w:rPr>
           <w:rFonts w:ascii="Roboto" w:eastAsia="Times New Roman" w:hAnsi="Roboto" w:cs="Times New Roman"/>
+          <w:strike/>
           <w:color w:val="3D4144"/>
           <w:sz w:val="27"/>
           <w:szCs w:val="27"/>
@@ -1233,36 +1208,14 @@
       <w:r>
         <w:rPr>
           <w:rFonts w:ascii="Roboto" w:eastAsia="Times New Roman" w:hAnsi="Roboto" w:cs="Times New Roman"/>
-          <w:color w:val="3D4144"/>
-          <w:sz w:val="27"/>
-          <w:szCs w:val="27"/>
-          <w:shd w:val="clear" w:color="auto" w:fill="FFFFFF"/>
-          <w:lang w:eastAsia="en-GB"/>
-        </w:rPr>
-        <w:t xml:space="preserve">) and how to set up and operate the mill itself. This is a workshop series of 4 evenings </w:t>
-      </w:r>
-      <w:r>
-        <w:rPr>
-          <w:rFonts w:ascii="Roboto" w:eastAsia="Times New Roman" w:hAnsi="Roboto" w:cs="Times New Roman"/>
-          <w:strike/>
-          <w:color w:val="3D4144"/>
-          <w:sz w:val="27"/>
-          <w:szCs w:val="27"/>
-          <w:shd w:val="clear" w:color="auto" w:fill="FFFFFF"/>
-          <w:lang w:eastAsia="en-GB"/>
-        </w:rPr>
-        <w:t>offered regularly</w:t>
-      </w:r>
-      <w:r>
-        <w:rPr>
-          <w:rFonts w:ascii="Roboto" w:eastAsia="Times New Roman" w:hAnsi="Roboto" w:cs="Times New Roman"/>
-          <w:color w:val="3D4144"/>
-          <w:sz w:val="27"/>
-          <w:szCs w:val="27"/>
-          <w:shd w:val="clear" w:color="auto" w:fill="FFFFFF"/>
-          <w:lang w:eastAsia="en-GB"/>
-        </w:rPr>
-        <w:t>.</w:t>
+          <w:strike/>
+          <w:color w:val="3D4144"/>
+          <w:sz w:val="27"/>
+          <w:szCs w:val="27"/>
+          <w:shd w:val="clear" w:color="auto" w:fill="FFFFFF"/>
+          <w:lang w:eastAsia="en-GB"/>
+        </w:rPr>
+        <w:t>) and how to set up and operate the mill itself. This is a workshop series of 4 evenings offered regularly.</w:t>
       </w:r>
     </w:p>
     <w:p>
@@ -1445,12 +1398,14 @@
       <w:pPr>
         <w:rPr>
           <w:rFonts w:ascii="Times New Roman" w:eastAsia="Times New Roman" w:hAnsi="Times New Roman" w:cs="Times New Roman"/>
-          <w:lang w:eastAsia="en-GB"/>
-        </w:rPr>
-      </w:pPr>
-      <w:r>
-        <w:rPr>
-          <w:rFonts w:ascii="Roboto" w:eastAsia="Times New Roman" w:hAnsi="Roboto" w:cs="Times New Roman"/>
+          <w:strike/>
+          <w:lang w:eastAsia="en-GB"/>
+        </w:rPr>
+      </w:pPr>
+      <w:r>
+        <w:rPr>
+          <w:rFonts w:ascii="Roboto" w:eastAsia="Times New Roman" w:hAnsi="Roboto" w:cs="Times New Roman"/>
+          <w:strike/>
           <w:color w:val="3D4144"/>
           <w:sz w:val="27"/>
           <w:szCs w:val="27"/>
@@ -1463,6 +1418,7 @@
       <w:r>
         <w:rPr>
           <w:rFonts w:ascii="Roboto" w:eastAsia="Times New Roman" w:hAnsi="Roboto" w:cs="Times New Roman"/>
+          <w:strike/>
           <w:color w:val="3D4144"/>
           <w:sz w:val="27"/>
           <w:szCs w:val="27"/>
@@ -1475,36 +1431,14 @@
       <w:r>
         <w:rPr>
           <w:rFonts w:ascii="Roboto" w:eastAsia="Times New Roman" w:hAnsi="Roboto" w:cs="Times New Roman"/>
-          <w:color w:val="3D4144"/>
-          <w:sz w:val="27"/>
-          <w:szCs w:val="27"/>
-          <w:shd w:val="clear" w:color="auto" w:fill="FFFFFF"/>
-          <w:lang w:eastAsia="en-GB"/>
-        </w:rPr>
-        <w:t xml:space="preserve"> lots of tables set up for your computers (or use the ones that we have</w:t>
-      </w:r>
-      <w:r>
-        <w:rPr>
-          <w:rFonts w:ascii="Roboto" w:eastAsia="Times New Roman" w:hAnsi="Roboto" w:cs="Times New Roman"/>
-          <w:strike/>
-          <w:color w:val="3D4144"/>
-          <w:sz w:val="27"/>
-          <w:szCs w:val="27"/>
-          <w:shd w:val="clear" w:color="auto" w:fill="FFFFFF"/>
-          <w:lang w:eastAsia="en-GB"/>
-        </w:rPr>
-        <w:t>…</w:t>
-      </w:r>
-      <w:r>
-        <w:rPr>
-          <w:rFonts w:ascii="Roboto" w:eastAsia="Times New Roman" w:hAnsi="Roboto" w:cs="Times New Roman"/>
-          <w:color w:val="3D4144"/>
-          <w:sz w:val="27"/>
-          <w:szCs w:val="27"/>
-          <w:shd w:val="clear" w:color="auto" w:fill="FFFFFF"/>
-          <w:lang w:eastAsia="en-GB"/>
-        </w:rPr>
-        <w:t>)</w:t>
+          <w:strike/>
+          <w:color w:val="3D4144"/>
+          <w:sz w:val="27"/>
+          <w:szCs w:val="27"/>
+          <w:shd w:val="clear" w:color="auto" w:fill="FFFFFF"/>
+          <w:lang w:eastAsia="en-GB"/>
+        </w:rPr>
+        <w:t xml:space="preserve"> lots of tables set up for your computers (or use the ones that we have…)</w:t>
       </w:r>
     </w:p>
     <w:p/>
@@ -1532,12 +1466,14 @@
       <w:pPr>
         <w:rPr>
           <w:rFonts w:ascii="Times New Roman" w:eastAsia="Times New Roman" w:hAnsi="Times New Roman" w:cs="Times New Roman"/>
-          <w:lang w:eastAsia="en-GB"/>
-        </w:rPr>
-      </w:pPr>
-      <w:r>
-        <w:rPr>
-          <w:rFonts w:ascii="Roboto" w:eastAsia="Times New Roman" w:hAnsi="Roboto" w:cs="Times New Roman"/>
+          <w:strike/>
+          <w:lang w:eastAsia="en-GB"/>
+        </w:rPr>
+      </w:pPr>
+      <w:r>
+        <w:rPr>
+          <w:rFonts w:ascii="Roboto" w:eastAsia="Times New Roman" w:hAnsi="Roboto" w:cs="Times New Roman"/>
+          <w:strike/>
           <w:color w:val="3D4144"/>
           <w:sz w:val="27"/>
           <w:szCs w:val="27"/>
@@ -1661,18 +1597,20 @@
           <w:rFonts w:ascii="Roboto" w:eastAsia="Times New Roman" w:hAnsi="Roboto" w:cs="Times New Roman"/>
           <w:b/>
           <w:bCs/>
-          <w:color w:val="3D4144"/>
-          <w:sz w:val="27"/>
-          <w:szCs w:val="27"/>
-          <w:shd w:val="clear" w:color="auto" w:fill="FFFFFF"/>
-          <w:lang w:eastAsia="en-GB"/>
-        </w:rPr>
-      </w:pPr>
-      <w:r>
-        <w:rPr>
-          <w:rFonts w:ascii="Roboto" w:eastAsia="Times New Roman" w:hAnsi="Roboto" w:cs="Times New Roman"/>
-          <w:b/>
-          <w:bCs/>
+          <w:strike/>
+          <w:color w:val="3D4144"/>
+          <w:sz w:val="27"/>
+          <w:szCs w:val="27"/>
+          <w:shd w:val="clear" w:color="auto" w:fill="FFFFFF"/>
+          <w:lang w:eastAsia="en-GB"/>
+        </w:rPr>
+      </w:pPr>
+      <w:r>
+        <w:rPr>
+          <w:rFonts w:ascii="Roboto" w:eastAsia="Times New Roman" w:hAnsi="Roboto" w:cs="Times New Roman"/>
+          <w:b/>
+          <w:bCs/>
+          <w:strike/>
           <w:color w:val="3D4144"/>
           <w:sz w:val="27"/>
           <w:szCs w:val="27"/>
@@ -1686,16 +1624,18 @@
       <w:pPr>
         <w:rPr>
           <w:rFonts w:ascii="Roboto" w:eastAsia="Times New Roman" w:hAnsi="Roboto" w:cs="Times New Roman"/>
-          <w:color w:val="3D4144"/>
-          <w:sz w:val="27"/>
-          <w:szCs w:val="27"/>
-          <w:shd w:val="clear" w:color="auto" w:fill="FFFFFF"/>
-          <w:lang w:eastAsia="en-GB"/>
-        </w:rPr>
-      </w:pPr>
-      <w:r>
-        <w:rPr>
-          <w:rFonts w:ascii="Roboto" w:eastAsia="Times New Roman" w:hAnsi="Roboto" w:cs="Times New Roman"/>
+          <w:strike/>
+          <w:color w:val="3D4144"/>
+          <w:sz w:val="27"/>
+          <w:szCs w:val="27"/>
+          <w:shd w:val="clear" w:color="auto" w:fill="FFFFFF"/>
+          <w:lang w:eastAsia="en-GB"/>
+        </w:rPr>
+      </w:pPr>
+      <w:r>
+        <w:rPr>
+          <w:rFonts w:ascii="Roboto" w:eastAsia="Times New Roman" w:hAnsi="Roboto" w:cs="Times New Roman"/>
+          <w:strike/>
           <w:color w:val="3D4144"/>
           <w:sz w:val="27"/>
           <w:szCs w:val="27"/>
@@ -1708,6 +1648,7 @@
       <w:r>
         <w:rPr>
           <w:rFonts w:ascii="Roboto" w:eastAsia="Times New Roman" w:hAnsi="Roboto" w:cs="Times New Roman"/>
+          <w:strike/>
           <w:color w:val="3D4144"/>
           <w:sz w:val="27"/>
           <w:szCs w:val="27"/>
@@ -1720,6 +1661,7 @@
       <w:r>
         <w:rPr>
           <w:rFonts w:ascii="Roboto" w:eastAsia="Times New Roman" w:hAnsi="Roboto" w:cs="Times New Roman"/>
+          <w:strike/>
           <w:color w:val="3D4144"/>
           <w:sz w:val="27"/>
           <w:szCs w:val="27"/>
@@ -1732,6 +1674,7 @@
       <w:r>
         <w:rPr>
           <w:rFonts w:ascii="Roboto" w:eastAsia="Times New Roman" w:hAnsi="Roboto" w:cs="Times New Roman"/>
+          <w:strike/>
           <w:color w:val="3D4144"/>
           <w:sz w:val="27"/>
           <w:szCs w:val="27"/>
@@ -1744,6 +1687,7 @@
       <w:r>
         <w:rPr>
           <w:rFonts w:ascii="Roboto" w:eastAsia="Times New Roman" w:hAnsi="Roboto" w:cs="Times New Roman"/>
+          <w:strike/>
           <w:color w:val="3D4144"/>
           <w:sz w:val="27"/>
           <w:szCs w:val="27"/>
@@ -1755,6 +1699,7 @@
       <w:r>
         <w:rPr>
           <w:rFonts w:ascii="Roboto" w:eastAsia="Times New Roman" w:hAnsi="Roboto" w:cs="Times New Roman"/>
+          <w:strike/>
           <w:color w:val="3D4144"/>
           <w:sz w:val="27"/>
           <w:szCs w:val="27"/>
@@ -1828,19 +1773,23 @@
       <w:pPr>
         <w:rPr>
           <w:rFonts w:ascii="Roboto" w:eastAsia="Times New Roman" w:hAnsi="Roboto" w:cs="Times New Roman"/>
-          <w:color w:val="3D4144"/>
-          <w:sz w:val="27"/>
-          <w:szCs w:val="27"/>
-          <w:shd w:val="clear" w:color="auto" w:fill="FFFFFF"/>
-          <w:lang w:eastAsia="en-GB"/>
-        </w:rPr>
-      </w:pPr>
-      <w:r>
-        <w:rPr>
-          <w:rFonts w:ascii="Roboto" w:eastAsia="Times New Roman" w:hAnsi="Roboto" w:cs="Times New Roman"/>
-          <w:color w:val="3D4144"/>
-          <w:sz w:val="27"/>
-          <w:szCs w:val="27"/>
+          <w:strike/>
+          <w:color w:val="3D4144"/>
+          <w:sz w:val="27"/>
+          <w:szCs w:val="27"/>
+          <w:u w:val="single"/>
+          <w:shd w:val="clear" w:color="auto" w:fill="FFFFFF"/>
+          <w:lang w:eastAsia="en-GB"/>
+        </w:rPr>
+      </w:pPr>
+      <w:r>
+        <w:rPr>
+          <w:rFonts w:ascii="Roboto" w:eastAsia="Times New Roman" w:hAnsi="Roboto" w:cs="Times New Roman"/>
+          <w:strike/>
+          <w:color w:val="3D4144"/>
+          <w:sz w:val="27"/>
+          <w:szCs w:val="27"/>
+          <w:u w:val="single"/>
           <w:shd w:val="clear" w:color="auto" w:fill="FFFFFF"/>
           <w:lang w:eastAsia="en-GB"/>
         </w:rPr>
@@ -1851,19 +1800,23 @@
       <w:pPr>
         <w:rPr>
           <w:rFonts w:ascii="Roboto" w:eastAsia="Times New Roman" w:hAnsi="Roboto" w:cs="Times New Roman"/>
-          <w:color w:val="3D4144"/>
-          <w:sz w:val="27"/>
-          <w:szCs w:val="27"/>
-          <w:shd w:val="clear" w:color="auto" w:fill="FFFFFF"/>
-          <w:lang w:eastAsia="en-GB"/>
-        </w:rPr>
-      </w:pPr>
-      <w:r>
-        <w:rPr>
-          <w:rFonts w:ascii="Roboto" w:eastAsia="Times New Roman" w:hAnsi="Roboto" w:cs="Times New Roman"/>
-          <w:color w:val="3D4144"/>
-          <w:sz w:val="27"/>
-          <w:szCs w:val="27"/>
+          <w:strike/>
+          <w:color w:val="3D4144"/>
+          <w:sz w:val="27"/>
+          <w:szCs w:val="27"/>
+          <w:u w:val="single"/>
+          <w:shd w:val="clear" w:color="auto" w:fill="FFFFFF"/>
+          <w:lang w:eastAsia="en-GB"/>
+        </w:rPr>
+      </w:pPr>
+      <w:r>
+        <w:rPr>
+          <w:rFonts w:ascii="Roboto" w:eastAsia="Times New Roman" w:hAnsi="Roboto" w:cs="Times New Roman"/>
+          <w:strike/>
+          <w:color w:val="3D4144"/>
+          <w:sz w:val="27"/>
+          <w:szCs w:val="27"/>
+          <w:u w:val="single"/>
           <w:shd w:val="clear" w:color="auto" w:fill="FFFFFF"/>
           <w:lang w:eastAsia="en-GB"/>
         </w:rPr>
@@ -1873,72 +1826,60 @@
       <w:r>
         <w:rPr>
           <w:rFonts w:ascii="Roboto" w:eastAsia="Times New Roman" w:hAnsi="Roboto" w:cs="Times New Roman"/>
-          <w:color w:val="3D4144"/>
-          <w:sz w:val="27"/>
-          <w:szCs w:val="27"/>
-          <w:shd w:val="clear" w:color="auto" w:fill="FFFFFF"/>
-          <w:lang w:eastAsia="en-GB"/>
-        </w:rPr>
-        <w:t>Hacke</w:t>
-      </w:r>
-      <w:r>
-        <w:rPr>
-          <w:rFonts w:ascii="Roboto" w:eastAsia="Times New Roman" w:hAnsi="Roboto" w:cs="Times New Roman"/>
-          <w:strike/>
-          <w:color w:val="3D4144"/>
-          <w:sz w:val="27"/>
-          <w:szCs w:val="27"/>
-          <w:shd w:val="clear" w:color="auto" w:fill="FFFFFF"/>
-          <w:lang w:eastAsia="en-GB"/>
-        </w:rPr>
-        <w:t>rS</w:t>
-      </w:r>
-      <w:r>
-        <w:rPr>
-          <w:rFonts w:ascii="Roboto" w:eastAsia="Times New Roman" w:hAnsi="Roboto" w:cs="Times New Roman"/>
-          <w:color w:val="3D4144"/>
-          <w:sz w:val="27"/>
-          <w:szCs w:val="27"/>
-          <w:shd w:val="clear" w:color="auto" w:fill="FFFFFF"/>
-          <w:lang w:eastAsia="en-GB"/>
-        </w:rPr>
-        <w:t>pace</w:t>
+          <w:strike/>
+          <w:color w:val="3D4144"/>
+          <w:sz w:val="27"/>
+          <w:szCs w:val="27"/>
+          <w:u w:val="single"/>
+          <w:shd w:val="clear" w:color="auto" w:fill="FFFFFF"/>
+          <w:lang w:eastAsia="en-GB"/>
+        </w:rPr>
+        <w:t>HackerSpace</w:t>
       </w:r>
       <w:proofErr w:type="spellEnd"/>
       <w:r>
         <w:rPr>
           <w:rFonts w:ascii="Roboto" w:eastAsia="Times New Roman" w:hAnsi="Roboto" w:cs="Times New Roman"/>
-          <w:color w:val="3D4144"/>
-          <w:sz w:val="27"/>
-          <w:szCs w:val="27"/>
+          <w:strike/>
+          <w:color w:val="3D4144"/>
+          <w:sz w:val="27"/>
+          <w:szCs w:val="27"/>
+          <w:u w:val="single"/>
           <w:shd w:val="clear" w:color="auto" w:fill="FFFFFF"/>
           <w:lang w:eastAsia="en-GB"/>
         </w:rPr>
         <w:t>, so all users are given detailed fire safety training prior to being allowed to operate this machine.</w:t>
       </w:r>
     </w:p>
+    <w:p>
+      <w:pPr>
+        <w:rPr>
+          <w:strike/>
+          <w:u w:val="single"/>
+        </w:rPr>
+      </w:pPr>
+    </w:p>
+    <w:p>
+      <w:pPr>
+        <w:rPr>
+          <w:b/>
+          <w:bCs/>
+        </w:rPr>
+      </w:pPr>
+      <w:r>
+        <w:rPr>
+          <w:b/>
+          <w:bCs/>
+        </w:rPr>
+        <w:t>Electronics Lab</w:t>
+      </w:r>
+    </w:p>
     <w:p/>
     <w:p>
       <w:pPr>
         <w:rPr>
           <w:b/>
           <w:bCs/>
-        </w:rPr>
-      </w:pPr>
-      <w:r>
-        <w:rPr>
-          <w:b/>
-          <w:bCs/>
-        </w:rPr>
-        <w:t>Electronics Lab</w:t>
-      </w:r>
-    </w:p>
-    <w:p/>
-    <w:p>
-      <w:pPr>
-        <w:rPr>
-          <w:b/>
-          <w:bCs/>
           <w:i/>
           <w:iCs/>
         </w:rPr>
@@ -1957,12 +1898,14 @@
       <w:pPr>
         <w:rPr>
           <w:rFonts w:ascii="Times New Roman" w:eastAsia="Times New Roman" w:hAnsi="Times New Roman" w:cs="Times New Roman"/>
-          <w:lang w:eastAsia="en-GB"/>
-        </w:rPr>
-      </w:pPr>
-      <w:r>
-        <w:rPr>
-          <w:rFonts w:ascii="Roboto" w:eastAsia="Times New Roman" w:hAnsi="Roboto" w:cs="Times New Roman"/>
+          <w:strike/>
+          <w:lang w:eastAsia="en-GB"/>
+        </w:rPr>
+      </w:pPr>
+      <w:r>
+        <w:rPr>
+          <w:rFonts w:ascii="Roboto" w:eastAsia="Times New Roman" w:hAnsi="Roboto" w:cs="Times New Roman"/>
+          <w:strike/>
           <w:color w:val="3D4144"/>
           <w:sz w:val="27"/>
           <w:szCs w:val="27"/>
@@ -2101,42 +2044,23 @@
         <w:spacing w:before="100" w:beforeAutospacing="1" w:after="120"/>
         <w:rPr>
           <w:rFonts w:ascii="Roboto" w:eastAsia="Times New Roman" w:hAnsi="Roboto" w:cs="Times New Roman"/>
-          <w:color w:val="3D4144"/>
-          <w:sz w:val="27"/>
-          <w:szCs w:val="27"/>
-          <w:lang w:eastAsia="en-GB"/>
-        </w:rPr>
-      </w:pPr>
-      <w:r>
-        <w:rPr>
-          <w:rFonts w:ascii="Roboto" w:eastAsia="Times New Roman" w:hAnsi="Roboto" w:cs="Times New Roman"/>
-          <w:color w:val="3D4144"/>
-          <w:sz w:val="27"/>
-          <w:szCs w:val="27"/>
-          <w:lang w:eastAsia="en-GB"/>
-        </w:rPr>
-        <w:t xml:space="preserve">You must ensure you have been trained and are competent </w:t>
-      </w:r>
-      <w:r>
-        <w:rPr>
-          <w:rFonts w:ascii="Roboto" w:eastAsia="Times New Roman" w:hAnsi="Roboto" w:cs="Times New Roman"/>
-          <w:strike/>
-          <w:color w:val="3D4144"/>
-          <w:sz w:val="27"/>
-          <w:szCs w:val="27"/>
-          <w:lang w:eastAsia="en-GB"/>
-        </w:rPr>
-        <w:t>on</w:t>
-      </w:r>
-      <w:r>
-        <w:rPr>
-          <w:rFonts w:ascii="Roboto" w:eastAsia="Times New Roman" w:hAnsi="Roboto" w:cs="Times New Roman"/>
-          <w:color w:val="3D4144"/>
-          <w:sz w:val="27"/>
-          <w:szCs w:val="27"/>
-          <w:lang w:eastAsia="en-GB"/>
-        </w:rPr>
-        <w:t xml:space="preserve"> the safe use of any equipment you wish to use</w:t>
+          <w:strike/>
+          <w:color w:val="3D4144"/>
+          <w:sz w:val="27"/>
+          <w:szCs w:val="27"/>
+          <w:lang w:eastAsia="en-GB"/>
+        </w:rPr>
+      </w:pPr>
+      <w:r>
+        <w:rPr>
+          <w:rFonts w:ascii="Roboto" w:eastAsia="Times New Roman" w:hAnsi="Roboto" w:cs="Times New Roman"/>
+          <w:strike/>
+          <w:color w:val="3D4144"/>
+          <w:sz w:val="27"/>
+          <w:szCs w:val="27"/>
+          <w:lang w:eastAsia="en-GB"/>
+        </w:rPr>
+        <w:t>You must ensure you have been trained and are competent on the safe use of any equipment you wish to use</w:t>
       </w:r>
     </w:p>
     <w:p/>
@@ -2179,15 +2103,17 @@
         <w:spacing w:before="100" w:beforeAutospacing="1" w:after="120"/>
         <w:rPr>
           <w:rFonts w:ascii="Roboto" w:eastAsia="Times New Roman" w:hAnsi="Roboto" w:cs="Times New Roman"/>
-          <w:color w:val="3D4144"/>
-          <w:sz w:val="27"/>
-          <w:szCs w:val="27"/>
-          <w:lang w:eastAsia="en-GB"/>
-        </w:rPr>
-      </w:pPr>
-      <w:r>
-        <w:rPr>
-          <w:rFonts w:ascii="Roboto" w:eastAsia="Times New Roman" w:hAnsi="Roboto" w:cs="Times New Roman"/>
+          <w:strike/>
+          <w:color w:val="3D4144"/>
+          <w:sz w:val="27"/>
+          <w:szCs w:val="27"/>
+          <w:lang w:eastAsia="en-GB"/>
+        </w:rPr>
+      </w:pPr>
+      <w:r>
+        <w:rPr>
+          <w:rFonts w:ascii="Roboto" w:eastAsia="Times New Roman" w:hAnsi="Roboto" w:cs="Times New Roman"/>
+          <w:strike/>
           <w:color w:val="3D4144"/>
           <w:sz w:val="27"/>
           <w:szCs w:val="27"/>
@@ -2203,6 +2129,7 @@
           <w:bCs/>
           <w:i/>
           <w:iCs/>
+          <w:strike/>
         </w:rPr>
       </w:pPr>
     </w:p>
@@ -2216,15 +2143,17 @@
         <w:spacing w:before="100" w:beforeAutospacing="1" w:after="120"/>
         <w:rPr>
           <w:rFonts w:ascii="Roboto" w:eastAsia="Times New Roman" w:hAnsi="Roboto" w:cs="Times New Roman"/>
-          <w:color w:val="3D4144"/>
-          <w:sz w:val="27"/>
-          <w:szCs w:val="27"/>
-          <w:lang w:eastAsia="en-GB"/>
-        </w:rPr>
-      </w:pPr>
-      <w:r>
-        <w:rPr>
-          <w:rFonts w:ascii="Roboto" w:eastAsia="Times New Roman" w:hAnsi="Roboto" w:cs="Times New Roman"/>
+          <w:strike/>
+          <w:color w:val="3D4144"/>
+          <w:sz w:val="27"/>
+          <w:szCs w:val="27"/>
+          <w:lang w:eastAsia="en-GB"/>
+        </w:rPr>
+      </w:pPr>
+      <w:r>
+        <w:rPr>
+          <w:rFonts w:ascii="Roboto" w:eastAsia="Times New Roman" w:hAnsi="Roboto" w:cs="Times New Roman"/>
+          <w:strike/>
           <w:color w:val="3D4144"/>
           <w:sz w:val="27"/>
           <w:szCs w:val="27"/>
@@ -2252,26 +2181,53 @@
           <w:i/>
           <w:iCs/>
         </w:rPr>
-        <w:t xml:space="preserve">Social media – maybe put the FB page on there – and TikTok? I think there is a Discord set up as well. Might need the ABN put in this address etc part as well </w:t>
+        <w:t>Social media –</w:t>
+      </w:r>
+      <w:r>
+        <w:rPr>
+          <w:b/>
+          <w:bCs/>
+          <w:i/>
+          <w:iCs/>
+          <w:strike/>
+        </w:rPr>
+        <w:t xml:space="preserve"> maybe put the FB page on there </w:t>
+      </w:r>
+      <w:r>
+        <w:rPr>
+          <w:b/>
+          <w:bCs/>
+          <w:i/>
+          <w:iCs/>
+        </w:rPr>
+        <w:t xml:space="preserve">– and TikTok? I think there is a Discord set up as well. Might need the ABN put in this address etc part as well </w:t>
       </w:r>
     </w:p>
     <w:p/>
-    <w:p/>
-    <w:p>
-      <w:pPr>
-        <w:rPr>
-          <w:b/>
-          <w:bCs/>
-          <w:i/>
-          <w:iCs/>
-        </w:rPr>
-      </w:pPr>
-      <w:r>
-        <w:rPr>
-          <w:b/>
-          <w:bCs/>
-          <w:i/>
-          <w:iCs/>
+    <w:p>
+      <w:pPr>
+        <w:rPr>
+          <w:strike/>
+        </w:rPr>
+      </w:pPr>
+    </w:p>
+    <w:p>
+      <w:pPr>
+        <w:rPr>
+          <w:b/>
+          <w:bCs/>
+          <w:i/>
+          <w:iCs/>
+          <w:strike/>
+        </w:rPr>
+      </w:pPr>
+      <w:r>
+        <w:rPr>
+          <w:b/>
+          <w:bCs/>
+          <w:i/>
+          <w:iCs/>
+          <w:strike/>
         </w:rPr>
         <w:t xml:space="preserve">The Search page (magnifying glass) doesn’t appear to work </w:t>
       </w:r>

</xml_diff>

<commit_message>
Continued to note which of Tanya's changes were actioned
</commit_message>
<xml_diff>
--- a/hhs-docs/Comments on new webpage.docx
+++ b/hhs-docs/Comments on new webpage.docx
@@ -4677,4 +4677,279 @@
     </a:ext>
   </a:extLst>
 </a:theme>
+</file>
+
+<file path=customXml/item1.xml><?xml version="1.0" encoding="utf-8"?>
+<ct:contentTypeSchema xmlns:ct="http://schemas.microsoft.com/office/2006/metadata/contentType" xmlns:ma="http://schemas.microsoft.com/office/2006/metadata/properties/metaAttributes" ct:_="" ma:_="" ma:contentTypeName="Document" ma:contentTypeID="0x0101004FE47EDC821BDF48B4A02F50FA0D7AA2" ma:contentTypeVersion="16" ma:contentTypeDescription="Create a new document." ma:contentTypeScope="" ma:versionID="c985933b0a177fb87df527f3d6a422a5">
+  <xsd:schema xmlns:xsd="http://www.w3.org/2001/XMLSchema" xmlns:xs="http://www.w3.org/2001/XMLSchema" xmlns:p="http://schemas.microsoft.com/office/2006/metadata/properties" xmlns:ns2="739bdb02-8359-4bf5-94bc-edd490470c6d" xmlns:ns3="766209d0-6631-4f1e-9a64-6298cbbf9a9c" targetNamespace="http://schemas.microsoft.com/office/2006/metadata/properties" ma:root="true" ma:fieldsID="2da29d1270cc6742464067118e96aafc" ns2:_="" ns3:_="">
+    <xsd:import namespace="739bdb02-8359-4bf5-94bc-edd490470c6d"/>
+    <xsd:import namespace="766209d0-6631-4f1e-9a64-6298cbbf9a9c"/>
+    <xsd:element name="properties">
+      <xsd:complexType>
+        <xsd:sequence>
+          <xsd:element name="documentManagement">
+            <xsd:complexType>
+              <xsd:all>
+                <xsd:element ref="ns2:MediaServiceMetadata" minOccurs="0"/>
+                <xsd:element ref="ns2:MediaServiceFastMetadata" minOccurs="0"/>
+                <xsd:element ref="ns2:MediaServiceAutoKeyPoints" minOccurs="0"/>
+                <xsd:element ref="ns2:MediaServiceKeyPoints" minOccurs="0"/>
+                <xsd:element ref="ns2:MediaServiceAutoTags" minOccurs="0"/>
+                <xsd:element ref="ns2:MediaServiceGenerationTime" minOccurs="0"/>
+                <xsd:element ref="ns2:MediaServiceEventHashCode" minOccurs="0"/>
+                <xsd:element ref="ns2:MediaServiceOCR" minOccurs="0"/>
+                <xsd:element ref="ns2:MediaServiceDateTaken" minOccurs="0"/>
+                <xsd:element ref="ns2:MediaLengthInSeconds" minOccurs="0"/>
+                <xsd:element ref="ns2:MediaServiceLocation" minOccurs="0"/>
+                <xsd:element ref="ns3:SharedWithUsers" minOccurs="0"/>
+                <xsd:element ref="ns3:SharedWithDetails" minOccurs="0"/>
+                <xsd:element ref="ns2:lcf76f155ced4ddcb4097134ff3c332f" minOccurs="0"/>
+                <xsd:element ref="ns3:TaxCatchAll" minOccurs="0"/>
+              </xsd:all>
+            </xsd:complexType>
+          </xsd:element>
+        </xsd:sequence>
+      </xsd:complexType>
+    </xsd:element>
+  </xsd:schema>
+  <xsd:schema xmlns:xsd="http://www.w3.org/2001/XMLSchema" xmlns:xs="http://www.w3.org/2001/XMLSchema" xmlns:dms="http://schemas.microsoft.com/office/2006/documentManagement/types" xmlns:pc="http://schemas.microsoft.com/office/infopath/2007/PartnerControls" targetNamespace="739bdb02-8359-4bf5-94bc-edd490470c6d" elementFormDefault="qualified">
+    <xsd:import namespace="http://schemas.microsoft.com/office/2006/documentManagement/types"/>
+    <xsd:import namespace="http://schemas.microsoft.com/office/infopath/2007/PartnerControls"/>
+    <xsd:element name="MediaServiceMetadata" ma:index="8" nillable="true" ma:displayName="MediaServiceMetadata" ma:hidden="true" ma:internalName="MediaServiceMetadata" ma:readOnly="true">
+      <xsd:simpleType>
+        <xsd:restriction base="dms:Note"/>
+      </xsd:simpleType>
+    </xsd:element>
+    <xsd:element name="MediaServiceFastMetadata" ma:index="9" nillable="true" ma:displayName="MediaServiceFastMetadata" ma:hidden="true" ma:internalName="MediaServiceFastMetadata" ma:readOnly="true">
+      <xsd:simpleType>
+        <xsd:restriction base="dms:Note"/>
+      </xsd:simpleType>
+    </xsd:element>
+    <xsd:element name="MediaServiceAutoKeyPoints" ma:index="10" nillable="true" ma:displayName="MediaServiceAutoKeyPoints" ma:hidden="true" ma:internalName="MediaServiceAutoKeyPoints" ma:readOnly="true">
+      <xsd:simpleType>
+        <xsd:restriction base="dms:Note"/>
+      </xsd:simpleType>
+    </xsd:element>
+    <xsd:element name="MediaServiceKeyPoints" ma:index="11" nillable="true" ma:displayName="KeyPoints" ma:internalName="MediaServiceKeyPoints" ma:readOnly="true">
+      <xsd:simpleType>
+        <xsd:restriction base="dms:Note">
+          <xsd:maxLength value="255"/>
+        </xsd:restriction>
+      </xsd:simpleType>
+    </xsd:element>
+    <xsd:element name="MediaServiceAutoTags" ma:index="12" nillable="true" ma:displayName="Tags" ma:internalName="MediaServiceAutoTags" ma:readOnly="true">
+      <xsd:simpleType>
+        <xsd:restriction base="dms:Text"/>
+      </xsd:simpleType>
+    </xsd:element>
+    <xsd:element name="MediaServiceGenerationTime" ma:index="13" nillable="true" ma:displayName="MediaServiceGenerationTime" ma:hidden="true" ma:internalName="MediaServiceGenerationTime" ma:readOnly="true">
+      <xsd:simpleType>
+        <xsd:restriction base="dms:Text"/>
+      </xsd:simpleType>
+    </xsd:element>
+    <xsd:element name="MediaServiceEventHashCode" ma:index="14" nillable="true" ma:displayName="MediaServiceEventHashCode" ma:hidden="true" ma:internalName="MediaServiceEventHashCode" ma:readOnly="true">
+      <xsd:simpleType>
+        <xsd:restriction base="dms:Text"/>
+      </xsd:simpleType>
+    </xsd:element>
+    <xsd:element name="MediaServiceOCR" ma:index="15" nillable="true" ma:displayName="Extracted Text" ma:internalName="MediaServiceOCR" ma:readOnly="true">
+      <xsd:simpleType>
+        <xsd:restriction base="dms:Note">
+          <xsd:maxLength value="255"/>
+        </xsd:restriction>
+      </xsd:simpleType>
+    </xsd:element>
+    <xsd:element name="MediaServiceDateTaken" ma:index="16" nillable="true" ma:displayName="MediaServiceDateTaken" ma:hidden="true" ma:internalName="MediaServiceDateTaken" ma:readOnly="true">
+      <xsd:simpleType>
+        <xsd:restriction base="dms:Text"/>
+      </xsd:simpleType>
+    </xsd:element>
+    <xsd:element name="MediaLengthInSeconds" ma:index="17" nillable="true" ma:displayName="Length (seconds)" ma:internalName="MediaLengthInSeconds" ma:readOnly="true">
+      <xsd:simpleType>
+        <xsd:restriction base="dms:Unknown"/>
+      </xsd:simpleType>
+    </xsd:element>
+    <xsd:element name="MediaServiceLocation" ma:index="18" nillable="true" ma:displayName="Location" ma:internalName="MediaServiceLocation" ma:readOnly="true">
+      <xsd:simpleType>
+        <xsd:restriction base="dms:Text"/>
+      </xsd:simpleType>
+    </xsd:element>
+    <xsd:element name="lcf76f155ced4ddcb4097134ff3c332f" ma:index="22" nillable="true" ma:taxonomy="true" ma:internalName="lcf76f155ced4ddcb4097134ff3c332f" ma:taxonomyFieldName="MediaServiceImageTags" ma:displayName="Image Tags" ma:readOnly="false" ma:fieldId="{5cf76f15-5ced-4ddc-b409-7134ff3c332f}" ma:taxonomyMulti="true" ma:sspId="a45ca30a-e7d3-4147-b628-c27d0aec92ed" ma:termSetId="09814cd3-568e-fe90-9814-8d621ff8fb84" ma:anchorId="fba54fb3-c3e1-fe81-a776-ca4b69148c4d" ma:open="true" ma:isKeyword="false">
+      <xsd:complexType>
+        <xsd:sequence>
+          <xsd:element ref="pc:Terms" minOccurs="0" maxOccurs="1"/>
+        </xsd:sequence>
+      </xsd:complexType>
+    </xsd:element>
+  </xsd:schema>
+  <xsd:schema xmlns:xsd="http://www.w3.org/2001/XMLSchema" xmlns:xs="http://www.w3.org/2001/XMLSchema" xmlns:dms="http://schemas.microsoft.com/office/2006/documentManagement/types" xmlns:pc="http://schemas.microsoft.com/office/infopath/2007/PartnerControls" targetNamespace="766209d0-6631-4f1e-9a64-6298cbbf9a9c" elementFormDefault="qualified">
+    <xsd:import namespace="http://schemas.microsoft.com/office/2006/documentManagement/types"/>
+    <xsd:import namespace="http://schemas.microsoft.com/office/infopath/2007/PartnerControls"/>
+    <xsd:element name="SharedWithUsers" ma:index="19" nillable="true" ma:displayName="Shared With" ma:internalName="SharedWithUsers" ma:readOnly="true">
+      <xsd:complexType>
+        <xsd:complexContent>
+          <xsd:extension base="dms:UserMulti">
+            <xsd:sequence>
+              <xsd:element name="UserInfo" minOccurs="0" maxOccurs="unbounded">
+                <xsd:complexType>
+                  <xsd:sequence>
+                    <xsd:element name="DisplayName" type="xsd:string" minOccurs="0"/>
+                    <xsd:element name="AccountId" type="dms:UserId" minOccurs="0" nillable="true"/>
+                    <xsd:element name="AccountType" type="xsd:string" minOccurs="0"/>
+                  </xsd:sequence>
+                </xsd:complexType>
+              </xsd:element>
+            </xsd:sequence>
+          </xsd:extension>
+        </xsd:complexContent>
+      </xsd:complexType>
+    </xsd:element>
+    <xsd:element name="SharedWithDetails" ma:index="20" nillable="true" ma:displayName="Shared With Details" ma:internalName="SharedWithDetails" ma:readOnly="true">
+      <xsd:simpleType>
+        <xsd:restriction base="dms:Note">
+          <xsd:maxLength value="255"/>
+        </xsd:restriction>
+      </xsd:simpleType>
+    </xsd:element>
+    <xsd:element name="TaxCatchAll" ma:index="23" nillable="true" ma:displayName="Taxonomy Catch All Column" ma:hidden="true" ma:list="{beb610c5-3856-4bc7-826d-99bf218f0d18}" ma:internalName="TaxCatchAll" ma:showField="CatchAllData" ma:web="766209d0-6631-4f1e-9a64-6298cbbf9a9c">
+      <xsd:complexType>
+        <xsd:complexContent>
+          <xsd:extension base="dms:MultiChoiceLookup">
+            <xsd:sequence>
+              <xsd:element name="Value" type="dms:Lookup" maxOccurs="unbounded" minOccurs="0" nillable="true"/>
+            </xsd:sequence>
+          </xsd:extension>
+        </xsd:complexContent>
+      </xsd:complexType>
+    </xsd:element>
+  </xsd:schema>
+  <xsd:schema xmlns="http://schemas.openxmlformats.org/package/2006/metadata/core-properties" xmlns:xsd="http://www.w3.org/2001/XMLSchema" xmlns:xsi="http://www.w3.org/2001/XMLSchema-instance" xmlns:dc="http://purl.org/dc/elements/1.1/" xmlns:dcterms="http://purl.org/dc/terms/" xmlns:odoc="http://schemas.microsoft.com/internal/obd" targetNamespace="http://schemas.openxmlformats.org/package/2006/metadata/core-properties" elementFormDefault="qualified" attributeFormDefault="unqualified" blockDefault="#all">
+    <xsd:import namespace="http://purl.org/dc/elements/1.1/" schemaLocation="http://dublincore.org/schemas/xmls/qdc/2003/04/02/dc.xsd"/>
+    <xsd:import namespace="http://purl.org/dc/terms/" schemaLocation="http://dublincore.org/schemas/xmls/qdc/2003/04/02/dcterms.xsd"/>
+    <xsd:element name="coreProperties" type="CT_coreProperties"/>
+    <xsd:complexType name="CT_coreProperties">
+      <xsd:all>
+        <xsd:element ref="dc:creator" minOccurs="0" maxOccurs="1"/>
+        <xsd:element ref="dcterms:created" minOccurs="0" maxOccurs="1"/>
+        <xsd:element ref="dc:identifier" minOccurs="0" maxOccurs="1"/>
+        <xsd:element name="contentType" minOccurs="0" maxOccurs="1" type="xsd:string" ma:index="0" ma:displayName="Content Type"/>
+        <xsd:element ref="dc:title" minOccurs="0" maxOccurs="1" ma:index="4" ma:displayName="Title"/>
+        <xsd:element ref="dc:subject" minOccurs="0" maxOccurs="1"/>
+        <xsd:element ref="dc:description" minOccurs="0" maxOccurs="1"/>
+        <xsd:element name="keywords" minOccurs="0" maxOccurs="1" type="xsd:string"/>
+        <xsd:element ref="dc:language" minOccurs="0" maxOccurs="1"/>
+        <xsd:element name="category" minOccurs="0" maxOccurs="1" type="xsd:string"/>
+        <xsd:element name="version" minOccurs="0" maxOccurs="1" type="xsd:string"/>
+        <xsd:element name="revision" minOccurs="0" maxOccurs="1" type="xsd:string">
+          <xsd:annotation>
+            <xsd:documentation>
+                        This value indicates the number of saves or revisions. The application is responsible for updating this value after each revision.
+                    </xsd:documentation>
+          </xsd:annotation>
+        </xsd:element>
+        <xsd:element name="lastModifiedBy" minOccurs="0" maxOccurs="1" type="xsd:string"/>
+        <xsd:element ref="dcterms:modified" minOccurs="0" maxOccurs="1"/>
+        <xsd:element name="contentStatus" minOccurs="0" maxOccurs="1" type="xsd:string"/>
+      </xsd:all>
+    </xsd:complexType>
+  </xsd:schema>
+  <xs:schema xmlns:pc="http://schemas.microsoft.com/office/infopath/2007/PartnerControls" xmlns:xs="http://www.w3.org/2001/XMLSchema" targetNamespace="http://schemas.microsoft.com/office/infopath/2007/PartnerControls" elementFormDefault="qualified" attributeFormDefault="unqualified">
+    <xs:element name="Person">
+      <xs:complexType>
+        <xs:sequence>
+          <xs:element ref="pc:DisplayName" minOccurs="0"/>
+          <xs:element ref="pc:AccountId" minOccurs="0"/>
+          <xs:element ref="pc:AccountType" minOccurs="0"/>
+        </xs:sequence>
+      </xs:complexType>
+    </xs:element>
+    <xs:element name="DisplayName" type="xs:string"/>
+    <xs:element name="AccountId" type="xs:string"/>
+    <xs:element name="AccountType" type="xs:string"/>
+    <xs:element name="BDCAssociatedEntity">
+      <xs:complexType>
+        <xs:sequence>
+          <xs:element ref="pc:BDCEntity" minOccurs="0" maxOccurs="unbounded"/>
+        </xs:sequence>
+        <xs:attribute ref="pc:EntityNamespace"/>
+        <xs:attribute ref="pc:EntityName"/>
+        <xs:attribute ref="pc:SystemInstanceName"/>
+        <xs:attribute ref="pc:AssociationName"/>
+      </xs:complexType>
+    </xs:element>
+    <xs:attribute name="EntityNamespace" type="xs:string"/>
+    <xs:attribute name="EntityName" type="xs:string"/>
+    <xs:attribute name="SystemInstanceName" type="xs:string"/>
+    <xs:attribute name="AssociationName" type="xs:string"/>
+    <xs:element name="BDCEntity">
+      <xs:complexType>
+        <xs:sequence>
+          <xs:element ref="pc:EntityDisplayName" minOccurs="0"/>
+          <xs:element ref="pc:EntityInstanceReference" minOccurs="0"/>
+          <xs:element ref="pc:EntityId1" minOccurs="0"/>
+          <xs:element ref="pc:EntityId2" minOccurs="0"/>
+          <xs:element ref="pc:EntityId3" minOccurs="0"/>
+          <xs:element ref="pc:EntityId4" minOccurs="0"/>
+          <xs:element ref="pc:EntityId5" minOccurs="0"/>
+        </xs:sequence>
+      </xs:complexType>
+    </xs:element>
+    <xs:element name="EntityDisplayName" type="xs:string"/>
+    <xs:element name="EntityInstanceReference" type="xs:string"/>
+    <xs:element name="EntityId1" type="xs:string"/>
+    <xs:element name="EntityId2" type="xs:string"/>
+    <xs:element name="EntityId3" type="xs:string"/>
+    <xs:element name="EntityId4" type="xs:string"/>
+    <xs:element name="EntityId5" type="xs:string"/>
+    <xs:element name="Terms">
+      <xs:complexType>
+        <xs:sequence>
+          <xs:element ref="pc:TermInfo" minOccurs="0" maxOccurs="unbounded"/>
+        </xs:sequence>
+      </xs:complexType>
+    </xs:element>
+    <xs:element name="TermInfo">
+      <xs:complexType>
+        <xs:sequence>
+          <xs:element ref="pc:TermName" minOccurs="0"/>
+          <xs:element ref="pc:TermId" minOccurs="0"/>
+        </xs:sequence>
+      </xs:complexType>
+    </xs:element>
+    <xs:element name="TermName" type="xs:string"/>
+    <xs:element name="TermId" type="xs:string"/>
+  </xs:schema>
+</ct:contentTypeSchema>
+</file>
+
+<file path=customXml/item2.xml><?xml version="1.0" encoding="utf-8"?>
+<?mso-contentType ?>
+<FormTemplates xmlns="http://schemas.microsoft.com/sharepoint/v3/contenttype/forms">
+  <Display>DocumentLibraryForm</Display>
+  <Edit>DocumentLibraryForm</Edit>
+  <New>DocumentLibraryForm</New>
+</FormTemplates>
+</file>
+
+<file path=customXml/item3.xml><?xml version="1.0" encoding="utf-8"?>
+<p:properties xmlns:p="http://schemas.microsoft.com/office/2006/metadata/properties" xmlns:xsi="http://www.w3.org/2001/XMLSchema-instance" xmlns:pc="http://schemas.microsoft.com/office/infopath/2007/PartnerControls">
+  <documentManagement>
+    <lcf76f155ced4ddcb4097134ff3c332f xmlns="739bdb02-8359-4bf5-94bc-edd490470c6d">
+      <Terms xmlns="http://schemas.microsoft.com/office/infopath/2007/PartnerControls"/>
+    </lcf76f155ced4ddcb4097134ff3c332f>
+    <TaxCatchAll xmlns="766209d0-6631-4f1e-9a64-6298cbbf9a9c" xsi:nil="true"/>
+  </documentManagement>
+</p:properties>
+</file>
+
+<file path=customXml/itemProps1.xml><?xml version="1.0" encoding="utf-8"?>
+<ds:datastoreItem xmlns:ds="http://schemas.openxmlformats.org/officeDocument/2006/customXml" ds:itemID="{429E57C8-02BD-447B-A235-A59642D4CDF2}"/>
+</file>
+
+<file path=customXml/itemProps2.xml><?xml version="1.0" encoding="utf-8"?>
+<ds:datastoreItem xmlns:ds="http://schemas.openxmlformats.org/officeDocument/2006/customXml" ds:itemID="{306DCC76-3B94-45BF-BB9F-FC125E07EFDF}"/>
+</file>
+
+<file path=customXml/itemProps3.xml><?xml version="1.0" encoding="utf-8"?>
+<ds:datastoreItem xmlns:ds="http://schemas.openxmlformats.org/officeDocument/2006/customXml" ds:itemID="{4C12FCAE-576F-4FF9-A7CD-DFB6D14F0784}"/>
 </file>
</xml_diff>